<commit_message>
Ajout du dossier code source avec squelette des classes et livrable2
</commit_message>
<xml_diff>
--- a/Acteur_CasUtilisation_Responsable.docx
+++ b/Acteur_CasUtilisation_Responsable.docx
@@ -1,13 +1,13 @@
 
 <file path=word/document.xml><?xml version="1.0" encoding="utf-8"?>
-<w:document xmlns:wpc="http://schemas.microsoft.com/office/word/2010/wordprocessingCanvas" xmlns:mc="http://schemas.openxmlformats.org/markup-compatibility/2006" xmlns:o="urn:schemas-microsoft-com:office:office" xmlns:r="http://schemas.openxmlformats.org/officeDocument/2006/relationships" xmlns:m="http://schemas.openxmlformats.org/officeDocument/2006/math" xmlns:v="urn:schemas-microsoft-com:vml" xmlns:wp14="http://schemas.microsoft.com/office/word/2010/wordprocessingDrawing" xmlns:wp="http://schemas.openxmlformats.org/drawingml/2006/wordprocessingDrawing" xmlns:w10="urn:schemas-microsoft-com:office:word" xmlns:w="http://schemas.openxmlformats.org/wordprocessingml/2006/main" xmlns:w14="http://schemas.microsoft.com/office/word/2010/wordml" xmlns:wpg="http://schemas.microsoft.com/office/word/2010/wordprocessingGroup" xmlns:wpi="http://schemas.microsoft.com/office/word/2010/wordprocessingInk" xmlns:wne="http://schemas.microsoft.com/office/word/2006/wordml" xmlns:wps="http://schemas.microsoft.com/office/word/2010/wordprocessingShape" mc:Ignorable="w14 wp14">
+<w:document xmlns:ve="http://schemas.openxmlformats.org/markup-compatibility/2006" xmlns:o="urn:schemas-microsoft-com:office:office" xmlns:r="http://schemas.openxmlformats.org/officeDocument/2006/relationships" xmlns:m="http://schemas.openxmlformats.org/officeDocument/2006/math" xmlns:v="urn:schemas-microsoft-com:vml" xmlns:wp="http://schemas.openxmlformats.org/drawingml/2006/wordprocessingDrawing" xmlns:w10="urn:schemas-microsoft-com:office:word" xmlns:w="http://schemas.openxmlformats.org/wordprocessingml/2006/main" xmlns:wne="http://schemas.microsoft.com/office/word/2006/wordml">
   <w:body>
     <w:tbl>
       <w:tblPr>
-        <w:tblStyle w:val="Grilledutableau"/>
+        <w:tblStyle w:val="TableGrid"/>
         <w:tblpPr w:leftFromText="180" w:rightFromText="180" w:horzAnchor="margin" w:tblpY="705"/>
         <w:tblW w:w="0" w:type="auto"/>
-        <w:tblLook w:val="04A0" w:firstRow="1" w:lastRow="0" w:firstColumn="1" w:lastColumn="0" w:noHBand="0" w:noVBand="1"/>
+        <w:tblLook w:val="04A0"/>
       </w:tblPr>
       <w:tblGrid>
         <w:gridCol w:w="3192"/>
@@ -1080,6 +1080,56 @@
                 <w:lang w:val="fr-CA"/>
               </w:rPr>
               <w:t>Créer les profils utilisateurs</w:t>
+            </w:r>
+          </w:p>
+        </w:tc>
+        <w:tc>
+          <w:tcPr>
+            <w:tcW w:w="3192" w:type="dxa"/>
+          </w:tcPr>
+          <w:p>
+            <w:pPr>
+              <w:rPr>
+                <w:lang w:val="fr-CA"/>
+              </w:rPr>
+            </w:pPr>
+            <w:r>
+              <w:rPr>
+                <w:lang w:val="fr-CA"/>
+              </w:rPr>
+              <w:t>AK</w:t>
+            </w:r>
+          </w:p>
+        </w:tc>
+      </w:tr>
+      <w:tr>
+        <w:tc>
+          <w:tcPr>
+            <w:tcW w:w="3192" w:type="dxa"/>
+          </w:tcPr>
+          <w:p>
+            <w:pPr>
+              <w:rPr>
+                <w:lang w:val="fr-CA"/>
+              </w:rPr>
+            </w:pPr>
+          </w:p>
+        </w:tc>
+        <w:tc>
+          <w:tcPr>
+            <w:tcW w:w="3192" w:type="dxa"/>
+          </w:tcPr>
+          <w:p>
+            <w:pPr>
+              <w:rPr>
+                <w:lang w:val="fr-CA"/>
+              </w:rPr>
+            </w:pPr>
+            <w:r>
+              <w:rPr>
+                <w:lang w:val="fr-CA"/>
+              </w:rPr>
+              <w:t>Modifier les profils utilisateurs</w:t>
             </w:r>
           </w:p>
         </w:tc>
@@ -1121,7 +1171,7 @@
 </file>
 
 <file path=word/styles.xml><?xml version="1.0" encoding="utf-8"?>
-<w:styles xmlns:mc="http://schemas.openxmlformats.org/markup-compatibility/2006" xmlns:r="http://schemas.openxmlformats.org/officeDocument/2006/relationships" xmlns:w="http://schemas.openxmlformats.org/wordprocessingml/2006/main" xmlns:w14="http://schemas.microsoft.com/office/word/2010/wordml" mc:Ignorable="w14">
+<w:styles xmlns:r="http://schemas.openxmlformats.org/officeDocument/2006/relationships" xmlns:w="http://schemas.openxmlformats.org/wordprocessingml/2006/main">
   <w:docDefaults>
     <w:rPrDefault>
       <w:rPr>
@@ -1281,17 +1331,18 @@
     <w:qFormat/>
     <w:rsid w:val="003E4AF7"/>
   </w:style>
-  <w:style w:type="character" w:default="1" w:styleId="Policepardfaut">
+  <w:style w:type="character" w:default="1" w:styleId="DefaultParagraphFont">
     <w:name w:val="Default Paragraph Font"/>
     <w:uiPriority w:val="1"/>
     <w:semiHidden/>
     <w:unhideWhenUsed/>
   </w:style>
-  <w:style w:type="table" w:default="1" w:styleId="TableauNormal">
+  <w:style w:type="table" w:default="1" w:styleId="TableNormal">
     <w:name w:val="Normal Table"/>
     <w:uiPriority w:val="99"/>
     <w:semiHidden/>
     <w:unhideWhenUsed/>
+    <w:qFormat/>
     <w:tblPr>
       <w:tblInd w:w="0" w:type="dxa"/>
       <w:tblCellMar>
@@ -1302,15 +1353,15 @@
       </w:tblCellMar>
     </w:tblPr>
   </w:style>
-  <w:style w:type="numbering" w:default="1" w:styleId="Aucuneliste">
+  <w:style w:type="numbering" w:default="1" w:styleId="NoList">
     <w:name w:val="No List"/>
     <w:uiPriority w:val="99"/>
     <w:semiHidden/>
     <w:unhideWhenUsed/>
   </w:style>
-  <w:style w:type="table" w:styleId="Grilledutableau">
+  <w:style w:type="table" w:styleId="TableGrid">
     <w:name w:val="Table Grid"/>
-    <w:basedOn w:val="TableauNormal"/>
+    <w:basedOn w:val="TableNormal"/>
     <w:uiPriority w:val="59"/>
     <w:rsid w:val="002359B7"/>
     <w:pPr>

</xml_diff>